<commit_message>
revised wtp mode figure
</commit_message>
<xml_diff>
--- a/charts/Appendix_Coefficient_Table.docx
+++ b/charts/Appendix_Coefficient_Table.docx
@@ -22,19 +22,53 @@
           <w:sz w:val="24"/>
           <w:szCs w:val="24"/>
         </w:rPr>
-        <w:t>APPENDIX B: Weighted Model Results</w:t>
+        <w:t>APPENDIX B</w:t>
+      </w:r>
+      <w:r>
+        <w:rPr>
+          <w:rFonts w:ascii="Times New Roman" w:hAnsi="Times New Roman" w:cs="Times New Roman"/>
+          <w:sz w:val="24"/>
+          <w:szCs w:val="24"/>
+        </w:rPr>
+        <w:t xml:space="preserve"> Weighted Model Results</w:t>
       </w:r>
     </w:p>
     <w:p/>
+    <w:p>
+      <w:pPr>
+        <w:ind w:left="-540"/>
+        <w:rPr>
+          <w:rFonts w:ascii="Times New Roman" w:hAnsi="Times New Roman" w:cs="Times New Roman"/>
+          <w:b/>
+        </w:rPr>
+      </w:pPr>
+      <w:bookmarkStart w:id="0" w:name="_GoBack"/>
+      <w:r>
+        <w:rPr>
+          <w:rFonts w:ascii="Times New Roman" w:hAnsi="Times New Roman" w:cs="Times New Roman"/>
+          <w:b/>
+        </w:rPr>
+        <w:t>Table B.1 Discrete choice model coefficients in WTP space</w:t>
+      </w:r>
+    </w:p>
+    <w:p>
+      <w:pPr>
+        <w:ind w:left="-540"/>
+        <w:rPr>
+          <w:rFonts w:ascii="Times New Roman" w:hAnsi="Times New Roman" w:cs="Times New Roman"/>
+          <w:b/>
+        </w:rPr>
+      </w:pPr>
+    </w:p>
     <w:tbl>
       <w:tblPr>
-        <w:tblW w:w="9180" w:type="dxa"/>
+        <w:tblW w:w="9450" w:type="dxa"/>
         <w:jc w:val="center"/>
         <w:tblLayout w:type="fixed"/>
         <w:tblLook w:val="0420" w:firstRow="1" w:lastRow="0" w:firstColumn="0" w:lastColumn="0" w:noHBand="0" w:noVBand="1"/>
       </w:tblPr>
       <w:tblGrid>
-        <w:gridCol w:w="2520"/>
+        <w:gridCol w:w="2790"/>
         <w:gridCol w:w="720"/>
         <w:gridCol w:w="540"/>
         <w:gridCol w:w="360"/>
@@ -53,7 +87,7 @@
         </w:trPr>
         <w:tc>
           <w:tcPr>
-            <w:tcW w:w="2520" w:type="dxa"/>
+            <w:tcW w:w="2790" w:type="dxa"/>
             <w:tcBorders>
               <w:top w:val="single" w:sz="12" w:space="0" w:color="666666"/>
               <w:left w:val="none" w:sz="0" w:space="0" w:color="000000"/>
@@ -243,7 +277,7 @@
         </w:trPr>
         <w:tc>
           <w:tcPr>
-            <w:tcW w:w="2520" w:type="dxa"/>
+            <w:tcW w:w="2790" w:type="dxa"/>
             <w:tcBorders>
               <w:top w:val="single" w:sz="12" w:space="0" w:color="666666"/>
               <w:left w:val="none" w:sz="0" w:space="0" w:color="000000"/>
@@ -267,7 +301,6 @@
                 <w:right w:val="none" w:sz="0" w:space="0" w:color="000000"/>
               </w:pBdr>
               <w:ind w:left="100" w:right="100"/>
-              <w:jc w:val="right"/>
               <w:rPr>
                 <w:rFonts w:ascii="Times New Roman" w:hAnsi="Times New Roman" w:cs="Times New Roman"/>
                 <w:sz w:val="20"/>
@@ -446,31 +479,30 @@
         </w:trPr>
         <w:tc>
           <w:tcPr>
-            <w:tcW w:w="2520" w:type="dxa"/>
-            <w:tcBorders>
-              <w:top w:val="none" w:sz="0" w:space="0" w:color="000000"/>
-              <w:left w:val="none" w:sz="0" w:space="0" w:color="000000"/>
-              <w:bottom w:val="none" w:sz="0" w:space="0" w:color="000000"/>
-              <w:right w:val="none" w:sz="0" w:space="0" w:color="000000"/>
-            </w:tcBorders>
-            <w:shd w:val="clear" w:color="auto" w:fill="FFFFFF"/>
-            <w:tcMar>
-              <w:top w:w="0" w:type="dxa"/>
-              <w:left w:w="0" w:type="dxa"/>
-              <w:bottom w:w="0" w:type="dxa"/>
-              <w:right w:w="0" w:type="dxa"/>
-            </w:tcMar>
-          </w:tcPr>
-          <w:p>
-            <w:pPr>
-              <w:pBdr>
-                <w:top w:val="none" w:sz="0" w:space="0" w:color="000000"/>
-                <w:left w:val="none" w:sz="0" w:space="0" w:color="000000"/>
-                <w:bottom w:val="none" w:sz="0" w:space="0" w:color="000000"/>
-                <w:right w:val="none" w:sz="0" w:space="0" w:color="000000"/>
-              </w:pBdr>
-              <w:ind w:left="100" w:right="100"/>
-              <w:jc w:val="right"/>
+            <w:tcW w:w="2790" w:type="dxa"/>
+            <w:tcBorders>
+              <w:top w:val="none" w:sz="0" w:space="0" w:color="000000"/>
+              <w:left w:val="none" w:sz="0" w:space="0" w:color="000000"/>
+              <w:bottom w:val="none" w:sz="0" w:space="0" w:color="000000"/>
+              <w:right w:val="none" w:sz="0" w:space="0" w:color="000000"/>
+            </w:tcBorders>
+            <w:shd w:val="clear" w:color="auto" w:fill="FFFFFF"/>
+            <w:tcMar>
+              <w:top w:w="0" w:type="dxa"/>
+              <w:left w:w="0" w:type="dxa"/>
+              <w:bottom w:w="0" w:type="dxa"/>
+              <w:right w:w="0" w:type="dxa"/>
+            </w:tcMar>
+          </w:tcPr>
+          <w:p>
+            <w:pPr>
+              <w:pBdr>
+                <w:top w:val="none" w:sz="0" w:space="0" w:color="000000"/>
+                <w:left w:val="none" w:sz="0" w:space="0" w:color="000000"/>
+                <w:bottom w:val="none" w:sz="0" w:space="0" w:color="000000"/>
+                <w:right w:val="none" w:sz="0" w:space="0" w:color="000000"/>
+              </w:pBdr>
+              <w:ind w:left="100" w:right="100"/>
               <w:rPr>
                 <w:rFonts w:ascii="Times New Roman" w:hAnsi="Times New Roman" w:cs="Times New Roman"/>
                 <w:sz w:val="20"/>
@@ -688,7 +720,7 @@
         </w:trPr>
         <w:tc>
           <w:tcPr>
-            <w:tcW w:w="2520" w:type="dxa"/>
+            <w:tcW w:w="2790" w:type="dxa"/>
             <w:tcBorders>
               <w:top w:val="none" w:sz="0" w:space="0" w:color="000000"/>
               <w:left w:val="none" w:sz="0" w:space="0" w:color="000000"/>
@@ -948,7 +980,7 @@
         </w:trPr>
         <w:tc>
           <w:tcPr>
-            <w:tcW w:w="2520" w:type="dxa"/>
+            <w:tcW w:w="2790" w:type="dxa"/>
             <w:tcBorders>
               <w:top w:val="none" w:sz="0" w:space="0" w:color="000000"/>
               <w:left w:val="none" w:sz="0" w:space="0" w:color="000000"/>
@@ -1190,7 +1222,7 @@
         </w:trPr>
         <w:tc>
           <w:tcPr>
-            <w:tcW w:w="2520" w:type="dxa"/>
+            <w:tcW w:w="2790" w:type="dxa"/>
             <w:tcBorders>
               <w:top w:val="none" w:sz="0" w:space="0" w:color="000000"/>
               <w:left w:val="none" w:sz="0" w:space="0" w:color="000000"/>
@@ -1432,31 +1464,30 @@
         </w:trPr>
         <w:tc>
           <w:tcPr>
-            <w:tcW w:w="2520" w:type="dxa"/>
-            <w:tcBorders>
-              <w:top w:val="none" w:sz="0" w:space="0" w:color="000000"/>
-              <w:left w:val="none" w:sz="0" w:space="0" w:color="000000"/>
-              <w:bottom w:val="none" w:sz="0" w:space="0" w:color="000000"/>
-              <w:right w:val="none" w:sz="0" w:space="0" w:color="000000"/>
-            </w:tcBorders>
-            <w:shd w:val="clear" w:color="auto" w:fill="FFFFFF"/>
-            <w:tcMar>
-              <w:top w:w="0" w:type="dxa"/>
-              <w:left w:w="0" w:type="dxa"/>
-              <w:bottom w:w="0" w:type="dxa"/>
-              <w:right w:w="0" w:type="dxa"/>
-            </w:tcMar>
-          </w:tcPr>
-          <w:p>
-            <w:pPr>
-              <w:pBdr>
-                <w:top w:val="none" w:sz="0" w:space="0" w:color="000000"/>
-                <w:left w:val="none" w:sz="0" w:space="0" w:color="000000"/>
-                <w:bottom w:val="none" w:sz="0" w:space="0" w:color="000000"/>
-                <w:right w:val="none" w:sz="0" w:space="0" w:color="000000"/>
-              </w:pBdr>
-              <w:ind w:left="100" w:right="100"/>
-              <w:jc w:val="right"/>
+            <w:tcW w:w="2790" w:type="dxa"/>
+            <w:tcBorders>
+              <w:top w:val="none" w:sz="0" w:space="0" w:color="000000"/>
+              <w:left w:val="none" w:sz="0" w:space="0" w:color="000000"/>
+              <w:bottom w:val="none" w:sz="0" w:space="0" w:color="000000"/>
+              <w:right w:val="none" w:sz="0" w:space="0" w:color="000000"/>
+            </w:tcBorders>
+            <w:shd w:val="clear" w:color="auto" w:fill="FFFFFF"/>
+            <w:tcMar>
+              <w:top w:w="0" w:type="dxa"/>
+              <w:left w:w="0" w:type="dxa"/>
+              <w:bottom w:w="0" w:type="dxa"/>
+              <w:right w:w="0" w:type="dxa"/>
+            </w:tcMar>
+          </w:tcPr>
+          <w:p>
+            <w:pPr>
+              <w:pBdr>
+                <w:top w:val="none" w:sz="0" w:space="0" w:color="000000"/>
+                <w:left w:val="none" w:sz="0" w:space="0" w:color="000000"/>
+                <w:bottom w:val="none" w:sz="0" w:space="0" w:color="000000"/>
+                <w:right w:val="none" w:sz="0" w:space="0" w:color="000000"/>
+              </w:pBdr>
+              <w:ind w:left="100" w:right="100"/>
               <w:rPr>
                 <w:rFonts w:ascii="Times New Roman" w:hAnsi="Times New Roman" w:cs="Times New Roman"/>
                 <w:sz w:val="20"/>
@@ -1683,31 +1714,30 @@
         </w:trPr>
         <w:tc>
           <w:tcPr>
-            <w:tcW w:w="2520" w:type="dxa"/>
-            <w:tcBorders>
-              <w:top w:val="none" w:sz="0" w:space="0" w:color="000000"/>
-              <w:left w:val="none" w:sz="0" w:space="0" w:color="000000"/>
-              <w:bottom w:val="none" w:sz="0" w:space="0" w:color="000000"/>
-              <w:right w:val="none" w:sz="0" w:space="0" w:color="000000"/>
-            </w:tcBorders>
-            <w:shd w:val="clear" w:color="auto" w:fill="FFFFFF"/>
-            <w:tcMar>
-              <w:top w:w="0" w:type="dxa"/>
-              <w:left w:w="0" w:type="dxa"/>
-              <w:bottom w:w="0" w:type="dxa"/>
-              <w:right w:w="0" w:type="dxa"/>
-            </w:tcMar>
-          </w:tcPr>
-          <w:p>
-            <w:pPr>
-              <w:pBdr>
-                <w:top w:val="none" w:sz="0" w:space="0" w:color="000000"/>
-                <w:left w:val="none" w:sz="0" w:space="0" w:color="000000"/>
-                <w:bottom w:val="none" w:sz="0" w:space="0" w:color="000000"/>
-                <w:right w:val="none" w:sz="0" w:space="0" w:color="000000"/>
-              </w:pBdr>
-              <w:ind w:left="100" w:right="100"/>
-              <w:jc w:val="right"/>
+            <w:tcW w:w="2790" w:type="dxa"/>
+            <w:tcBorders>
+              <w:top w:val="none" w:sz="0" w:space="0" w:color="000000"/>
+              <w:left w:val="none" w:sz="0" w:space="0" w:color="000000"/>
+              <w:bottom w:val="none" w:sz="0" w:space="0" w:color="000000"/>
+              <w:right w:val="none" w:sz="0" w:space="0" w:color="000000"/>
+            </w:tcBorders>
+            <w:shd w:val="clear" w:color="auto" w:fill="FFFFFF"/>
+            <w:tcMar>
+              <w:top w:w="0" w:type="dxa"/>
+              <w:left w:w="0" w:type="dxa"/>
+              <w:bottom w:w="0" w:type="dxa"/>
+              <w:right w:w="0" w:type="dxa"/>
+            </w:tcMar>
+          </w:tcPr>
+          <w:p>
+            <w:pPr>
+              <w:pBdr>
+                <w:top w:val="none" w:sz="0" w:space="0" w:color="000000"/>
+                <w:left w:val="none" w:sz="0" w:space="0" w:color="000000"/>
+                <w:bottom w:val="none" w:sz="0" w:space="0" w:color="000000"/>
+                <w:right w:val="none" w:sz="0" w:space="0" w:color="000000"/>
+              </w:pBdr>
+              <w:ind w:left="100" w:right="100"/>
               <w:rPr>
                 <w:rFonts w:ascii="Times New Roman" w:hAnsi="Times New Roman" w:cs="Times New Roman"/>
                 <w:i/>
@@ -1896,7 +1926,7 @@
         </w:trPr>
         <w:tc>
           <w:tcPr>
-            <w:tcW w:w="2520" w:type="dxa"/>
+            <w:tcW w:w="2790" w:type="dxa"/>
             <w:tcBorders>
               <w:top w:val="none" w:sz="0" w:space="0" w:color="000000"/>
               <w:left w:val="none" w:sz="0" w:space="0" w:color="000000"/>
@@ -2165,7 +2195,7 @@
         </w:trPr>
         <w:tc>
           <w:tcPr>
-            <w:tcW w:w="2520" w:type="dxa"/>
+            <w:tcW w:w="2790" w:type="dxa"/>
             <w:tcBorders>
               <w:top w:val="none" w:sz="0" w:space="0" w:color="000000"/>
               <w:left w:val="none" w:sz="0" w:space="0" w:color="000000"/>
@@ -2377,31 +2407,30 @@
         </w:trPr>
         <w:tc>
           <w:tcPr>
-            <w:tcW w:w="2520" w:type="dxa"/>
-            <w:tcBorders>
-              <w:top w:val="none" w:sz="0" w:space="0" w:color="000000"/>
-              <w:left w:val="none" w:sz="0" w:space="0" w:color="000000"/>
-              <w:bottom w:val="none" w:sz="0" w:space="0" w:color="000000"/>
-              <w:right w:val="none" w:sz="0" w:space="0" w:color="000000"/>
-            </w:tcBorders>
-            <w:shd w:val="clear" w:color="auto" w:fill="FFFFFF"/>
-            <w:tcMar>
-              <w:top w:w="0" w:type="dxa"/>
-              <w:left w:w="0" w:type="dxa"/>
-              <w:bottom w:w="0" w:type="dxa"/>
-              <w:right w:w="0" w:type="dxa"/>
-            </w:tcMar>
-          </w:tcPr>
-          <w:p>
-            <w:pPr>
-              <w:pBdr>
-                <w:top w:val="none" w:sz="0" w:space="0" w:color="000000"/>
-                <w:left w:val="none" w:sz="0" w:space="0" w:color="000000"/>
-                <w:bottom w:val="none" w:sz="0" w:space="0" w:color="000000"/>
-                <w:right w:val="none" w:sz="0" w:space="0" w:color="000000"/>
-              </w:pBdr>
-              <w:ind w:left="100" w:right="100"/>
-              <w:jc w:val="right"/>
+            <w:tcW w:w="2790" w:type="dxa"/>
+            <w:tcBorders>
+              <w:top w:val="none" w:sz="0" w:space="0" w:color="000000"/>
+              <w:left w:val="none" w:sz="0" w:space="0" w:color="000000"/>
+              <w:bottom w:val="none" w:sz="0" w:space="0" w:color="000000"/>
+              <w:right w:val="none" w:sz="0" w:space="0" w:color="000000"/>
+            </w:tcBorders>
+            <w:shd w:val="clear" w:color="auto" w:fill="FFFFFF"/>
+            <w:tcMar>
+              <w:top w:w="0" w:type="dxa"/>
+              <w:left w:w="0" w:type="dxa"/>
+              <w:bottom w:w="0" w:type="dxa"/>
+              <w:right w:w="0" w:type="dxa"/>
+            </w:tcMar>
+          </w:tcPr>
+          <w:p>
+            <w:pPr>
+              <w:pBdr>
+                <w:top w:val="none" w:sz="0" w:space="0" w:color="000000"/>
+                <w:left w:val="none" w:sz="0" w:space="0" w:color="000000"/>
+                <w:bottom w:val="none" w:sz="0" w:space="0" w:color="000000"/>
+                <w:right w:val="none" w:sz="0" w:space="0" w:color="000000"/>
+              </w:pBdr>
+              <w:ind w:left="100" w:right="100"/>
               <w:rPr>
                 <w:rFonts w:ascii="Times New Roman" w:eastAsia="Arial" w:hAnsi="Times New Roman" w:cs="Times New Roman"/>
                 <w:color w:val="000000"/>
@@ -2629,31 +2658,30 @@
         </w:trPr>
         <w:tc>
           <w:tcPr>
-            <w:tcW w:w="2520" w:type="dxa"/>
-            <w:tcBorders>
-              <w:top w:val="none" w:sz="0" w:space="0" w:color="000000"/>
-              <w:left w:val="none" w:sz="0" w:space="0" w:color="000000"/>
-              <w:bottom w:val="none" w:sz="0" w:space="0" w:color="000000"/>
-              <w:right w:val="none" w:sz="0" w:space="0" w:color="000000"/>
-            </w:tcBorders>
-            <w:shd w:val="clear" w:color="auto" w:fill="FFFFFF"/>
-            <w:tcMar>
-              <w:top w:w="0" w:type="dxa"/>
-              <w:left w:w="0" w:type="dxa"/>
-              <w:bottom w:w="0" w:type="dxa"/>
-              <w:right w:w="0" w:type="dxa"/>
-            </w:tcMar>
-          </w:tcPr>
-          <w:p>
-            <w:pPr>
-              <w:pBdr>
-                <w:top w:val="none" w:sz="0" w:space="0" w:color="000000"/>
-                <w:left w:val="none" w:sz="0" w:space="0" w:color="000000"/>
-                <w:bottom w:val="none" w:sz="0" w:space="0" w:color="000000"/>
-                <w:right w:val="none" w:sz="0" w:space="0" w:color="000000"/>
-              </w:pBdr>
-              <w:ind w:left="100" w:right="100"/>
-              <w:jc w:val="right"/>
+            <w:tcW w:w="2790" w:type="dxa"/>
+            <w:tcBorders>
+              <w:top w:val="none" w:sz="0" w:space="0" w:color="000000"/>
+              <w:left w:val="none" w:sz="0" w:space="0" w:color="000000"/>
+              <w:bottom w:val="none" w:sz="0" w:space="0" w:color="000000"/>
+              <w:right w:val="none" w:sz="0" w:space="0" w:color="000000"/>
+            </w:tcBorders>
+            <w:shd w:val="clear" w:color="auto" w:fill="FFFFFF"/>
+            <w:tcMar>
+              <w:top w:w="0" w:type="dxa"/>
+              <w:left w:w="0" w:type="dxa"/>
+              <w:bottom w:w="0" w:type="dxa"/>
+              <w:right w:w="0" w:type="dxa"/>
+            </w:tcMar>
+          </w:tcPr>
+          <w:p>
+            <w:pPr>
+              <w:pBdr>
+                <w:top w:val="none" w:sz="0" w:space="0" w:color="000000"/>
+                <w:left w:val="none" w:sz="0" w:space="0" w:color="000000"/>
+                <w:bottom w:val="none" w:sz="0" w:space="0" w:color="000000"/>
+                <w:right w:val="none" w:sz="0" w:space="0" w:color="000000"/>
+              </w:pBdr>
+              <w:ind w:left="100" w:right="100"/>
               <w:rPr>
                 <w:rFonts w:ascii="Times New Roman" w:eastAsia="Arial" w:hAnsi="Times New Roman" w:cs="Times New Roman"/>
                 <w:color w:val="000000"/>
@@ -2842,7 +2870,7 @@
         </w:trPr>
         <w:tc>
           <w:tcPr>
-            <w:tcW w:w="2520" w:type="dxa"/>
+            <w:tcW w:w="2790" w:type="dxa"/>
             <w:tcBorders>
               <w:top w:val="none" w:sz="0" w:space="0" w:color="000000"/>
               <w:left w:val="none" w:sz="0" w:space="0" w:color="000000"/>
@@ -3102,7 +3130,7 @@
         </w:trPr>
         <w:tc>
           <w:tcPr>
-            <w:tcW w:w="2520" w:type="dxa"/>
+            <w:tcW w:w="2790" w:type="dxa"/>
             <w:tcBorders>
               <w:top w:val="none" w:sz="0" w:space="0" w:color="000000"/>
               <w:left w:val="none" w:sz="0" w:space="0" w:color="000000"/>
@@ -3345,31 +3373,30 @@
         </w:trPr>
         <w:tc>
           <w:tcPr>
-            <w:tcW w:w="2520" w:type="dxa"/>
-            <w:tcBorders>
-              <w:top w:val="none" w:sz="0" w:space="0" w:color="000000"/>
-              <w:left w:val="none" w:sz="0" w:space="0" w:color="000000"/>
-              <w:bottom w:val="none" w:sz="0" w:space="0" w:color="000000"/>
-              <w:right w:val="none" w:sz="0" w:space="0" w:color="000000"/>
-            </w:tcBorders>
-            <w:shd w:val="clear" w:color="auto" w:fill="FFFFFF"/>
-            <w:tcMar>
-              <w:top w:w="0" w:type="dxa"/>
-              <w:left w:w="0" w:type="dxa"/>
-              <w:bottom w:w="0" w:type="dxa"/>
-              <w:right w:w="0" w:type="dxa"/>
-            </w:tcMar>
-          </w:tcPr>
-          <w:p>
-            <w:pPr>
-              <w:pBdr>
-                <w:top w:val="none" w:sz="0" w:space="0" w:color="000000"/>
-                <w:left w:val="none" w:sz="0" w:space="0" w:color="000000"/>
-                <w:bottom w:val="none" w:sz="0" w:space="0" w:color="000000"/>
-                <w:right w:val="none" w:sz="0" w:space="0" w:color="000000"/>
-              </w:pBdr>
-              <w:ind w:left="100" w:right="100"/>
-              <w:jc w:val="right"/>
+            <w:tcW w:w="2790" w:type="dxa"/>
+            <w:tcBorders>
+              <w:top w:val="none" w:sz="0" w:space="0" w:color="000000"/>
+              <w:left w:val="none" w:sz="0" w:space="0" w:color="000000"/>
+              <w:bottom w:val="none" w:sz="0" w:space="0" w:color="000000"/>
+              <w:right w:val="none" w:sz="0" w:space="0" w:color="000000"/>
+            </w:tcBorders>
+            <w:shd w:val="clear" w:color="auto" w:fill="FFFFFF"/>
+            <w:tcMar>
+              <w:top w:w="0" w:type="dxa"/>
+              <w:left w:w="0" w:type="dxa"/>
+              <w:bottom w:w="0" w:type="dxa"/>
+              <w:right w:w="0" w:type="dxa"/>
+            </w:tcMar>
+          </w:tcPr>
+          <w:p>
+            <w:pPr>
+              <w:pBdr>
+                <w:top w:val="none" w:sz="0" w:space="0" w:color="000000"/>
+                <w:left w:val="none" w:sz="0" w:space="0" w:color="000000"/>
+                <w:bottom w:val="none" w:sz="0" w:space="0" w:color="000000"/>
+                <w:right w:val="none" w:sz="0" w:space="0" w:color="000000"/>
+              </w:pBdr>
+              <w:ind w:left="100" w:right="100"/>
               <w:rPr>
                 <w:rFonts w:ascii="Times New Roman" w:hAnsi="Times New Roman" w:cs="Times New Roman"/>
                 <w:sz w:val="20"/>
@@ -3587,31 +3614,30 @@
         </w:trPr>
         <w:tc>
           <w:tcPr>
-            <w:tcW w:w="2520" w:type="dxa"/>
-            <w:tcBorders>
-              <w:top w:val="none" w:sz="0" w:space="0" w:color="000000"/>
-              <w:left w:val="none" w:sz="0" w:space="0" w:color="000000"/>
-              <w:bottom w:val="none" w:sz="0" w:space="0" w:color="000000"/>
-              <w:right w:val="none" w:sz="0" w:space="0" w:color="000000"/>
-            </w:tcBorders>
-            <w:shd w:val="clear" w:color="auto" w:fill="FFFFFF"/>
-            <w:tcMar>
-              <w:top w:w="0" w:type="dxa"/>
-              <w:left w:w="0" w:type="dxa"/>
-              <w:bottom w:w="0" w:type="dxa"/>
-              <w:right w:w="0" w:type="dxa"/>
-            </w:tcMar>
-          </w:tcPr>
-          <w:p>
-            <w:pPr>
-              <w:pBdr>
-                <w:top w:val="none" w:sz="0" w:space="0" w:color="000000"/>
-                <w:left w:val="none" w:sz="0" w:space="0" w:color="000000"/>
-                <w:bottom w:val="none" w:sz="0" w:space="0" w:color="000000"/>
-                <w:right w:val="none" w:sz="0" w:space="0" w:color="000000"/>
-              </w:pBdr>
-              <w:ind w:left="100" w:right="100"/>
-              <w:jc w:val="right"/>
+            <w:tcW w:w="2790" w:type="dxa"/>
+            <w:tcBorders>
+              <w:top w:val="none" w:sz="0" w:space="0" w:color="000000"/>
+              <w:left w:val="none" w:sz="0" w:space="0" w:color="000000"/>
+              <w:bottom w:val="none" w:sz="0" w:space="0" w:color="000000"/>
+              <w:right w:val="none" w:sz="0" w:space="0" w:color="000000"/>
+            </w:tcBorders>
+            <w:shd w:val="clear" w:color="auto" w:fill="FFFFFF"/>
+            <w:tcMar>
+              <w:top w:w="0" w:type="dxa"/>
+              <w:left w:w="0" w:type="dxa"/>
+              <w:bottom w:w="0" w:type="dxa"/>
+              <w:right w:w="0" w:type="dxa"/>
+            </w:tcMar>
+          </w:tcPr>
+          <w:p>
+            <w:pPr>
+              <w:pBdr>
+                <w:top w:val="none" w:sz="0" w:space="0" w:color="000000"/>
+                <w:left w:val="none" w:sz="0" w:space="0" w:color="000000"/>
+                <w:bottom w:val="none" w:sz="0" w:space="0" w:color="000000"/>
+                <w:right w:val="none" w:sz="0" w:space="0" w:color="000000"/>
+              </w:pBdr>
+              <w:ind w:left="100" w:right="100"/>
               <w:rPr>
                 <w:rFonts w:ascii="Times New Roman" w:hAnsi="Times New Roman" w:cs="Times New Roman"/>
                 <w:i/>
@@ -3830,7 +3856,7 @@
         </w:trPr>
         <w:tc>
           <w:tcPr>
-            <w:tcW w:w="2520" w:type="dxa"/>
+            <w:tcW w:w="2790" w:type="dxa"/>
             <w:tcBorders>
               <w:top w:val="none" w:sz="0" w:space="0" w:color="000000"/>
               <w:left w:val="none" w:sz="0" w:space="0" w:color="000000"/>
@@ -4068,7 +4094,7 @@
         </w:trPr>
         <w:tc>
           <w:tcPr>
-            <w:tcW w:w="2520" w:type="dxa"/>
+            <w:tcW w:w="2790" w:type="dxa"/>
             <w:tcBorders>
               <w:bottom w:val="single" w:sz="4" w:space="0" w:color="auto"/>
             </w:tcBorders>
@@ -4296,7 +4322,7 @@
         </w:trPr>
         <w:tc>
           <w:tcPr>
-            <w:tcW w:w="4140" w:type="dxa"/>
+            <w:tcW w:w="4410" w:type="dxa"/>
             <w:gridSpan w:val="4"/>
             <w:tcBorders>
               <w:top w:val="single" w:sz="4" w:space="0" w:color="auto"/>
@@ -4443,7 +4469,7 @@
         </w:trPr>
         <w:tc>
           <w:tcPr>
-            <w:tcW w:w="4140" w:type="dxa"/>
+            <w:tcW w:w="4410" w:type="dxa"/>
             <w:gridSpan w:val="4"/>
             <w:tcBorders>
               <w:top w:val="none" w:sz="0" w:space="0" w:color="000000"/>
@@ -4590,7 +4616,7 @@
         </w:trPr>
         <w:tc>
           <w:tcPr>
-            <w:tcW w:w="4140" w:type="dxa"/>
+            <w:tcW w:w="4410" w:type="dxa"/>
             <w:gridSpan w:val="4"/>
             <w:tcBorders>
               <w:top w:val="none" w:sz="0" w:space="0" w:color="000000"/>
@@ -4737,7 +4763,7 @@
         </w:trPr>
         <w:tc>
           <w:tcPr>
-            <w:tcW w:w="4140" w:type="dxa"/>
+            <w:tcW w:w="4410" w:type="dxa"/>
             <w:gridSpan w:val="4"/>
             <w:tcBorders>
               <w:top w:val="none" w:sz="0" w:space="0" w:color="000000"/>
@@ -4884,7 +4910,7 @@
         </w:trPr>
         <w:tc>
           <w:tcPr>
-            <w:tcW w:w="4140" w:type="dxa"/>
+            <w:tcW w:w="4410" w:type="dxa"/>
             <w:gridSpan w:val="4"/>
             <w:tcBorders>
               <w:top w:val="none" w:sz="0" w:space="0" w:color="000000"/>
@@ -5031,7 +5057,7 @@
         </w:trPr>
         <w:tc>
           <w:tcPr>
-            <w:tcW w:w="4140" w:type="dxa"/>
+            <w:tcW w:w="4410" w:type="dxa"/>
             <w:gridSpan w:val="4"/>
             <w:tcBorders>
               <w:top w:val="none" w:sz="0" w:space="0" w:color="000000"/>
@@ -5189,7 +5215,7 @@
         </w:trPr>
         <w:tc>
           <w:tcPr>
-            <w:tcW w:w="4140" w:type="dxa"/>
+            <w:tcW w:w="4410" w:type="dxa"/>
             <w:gridSpan w:val="4"/>
             <w:tcBorders>
               <w:top w:val="none" w:sz="0" w:space="0" w:color="000000"/>
@@ -5333,7 +5359,7 @@
         </w:trPr>
         <w:tc>
           <w:tcPr>
-            <w:tcW w:w="4140" w:type="dxa"/>
+            <w:tcW w:w="4410" w:type="dxa"/>
             <w:gridSpan w:val="4"/>
             <w:tcBorders>
               <w:bottom w:val="single" w:sz="4" w:space="0" w:color="auto"/>
@@ -5464,13 +5490,84 @@
       </w:tr>
     </w:tbl>
     <w:p>
-      <w:bookmarkStart w:id="0" w:name="_GoBack"/>
+      <w:pPr>
+        <w:ind w:left="-540"/>
+      </w:pPr>
+      <w:r>
+        <w:rPr>
+          <w:rFonts w:ascii="Times New Roman" w:eastAsia="Calibri" w:hAnsi="Times New Roman" w:cs="Times New Roman"/>
+          <w:color w:val="000000"/>
+          <w:sz w:val="20"/>
+          <w:szCs w:val="20"/>
+        </w:rPr>
+        <w:t>Standard errors of estimates are presented in parentheses. Coefficient units are in USD $. *</w:t>
+      </w:r>
+      <m:oMath>
+        <m:r>
+          <w:rPr>
+            <w:rFonts w:ascii="Cambria Math" w:eastAsia="Calibri" w:hAnsi="Cambria Math" w:cs="Times New Roman"/>
+            <w:color w:val="000000"/>
+            <w:sz w:val="20"/>
+            <w:szCs w:val="20"/>
+          </w:rPr>
+          <m:t xml:space="preserve"> ≤0.05</m:t>
+        </m:r>
+      </m:oMath>
+      <w:r>
+        <w:rPr>
+          <w:rFonts w:ascii="Times New Roman" w:eastAsia="Calibri" w:hAnsi="Times New Roman" w:cs="Times New Roman"/>
+          <w:color w:val="000000"/>
+          <w:sz w:val="20"/>
+          <w:szCs w:val="20"/>
+        </w:rPr>
+        <w:t xml:space="preserve">. ** </w:t>
+      </w:r>
+      <m:oMath>
+        <m:r>
+          <w:rPr>
+            <w:rFonts w:ascii="Cambria Math" w:eastAsia="Calibri" w:hAnsi="Cambria Math" w:cs="Times New Roman"/>
+            <w:color w:val="000000"/>
+            <w:sz w:val="20"/>
+            <w:szCs w:val="20"/>
+          </w:rPr>
+          <m:t>≤0.01</m:t>
+        </m:r>
+      </m:oMath>
+      <w:r>
+        <w:rPr>
+          <w:rFonts w:ascii="Times New Roman" w:eastAsia="Calibri" w:hAnsi="Times New Roman" w:cs="Times New Roman"/>
+          <w:color w:val="000000"/>
+          <w:sz w:val="20"/>
+          <w:szCs w:val="20"/>
+        </w:rPr>
+        <w:t xml:space="preserve">. *** </w:t>
+      </w:r>
+      <m:oMath>
+        <m:r>
+          <w:rPr>
+            <w:rFonts w:ascii="Cambria Math" w:eastAsia="Calibri" w:hAnsi="Cambria Math" w:cs="Times New Roman"/>
+            <w:color w:val="000000"/>
+            <w:sz w:val="20"/>
+            <w:szCs w:val="20"/>
+          </w:rPr>
+          <m:t>≤0.0001</m:t>
+        </m:r>
+      </m:oMath>
+      <w:r>
+        <w:rPr>
+          <w:rFonts w:ascii="Times New Roman" w:eastAsia="Calibri" w:hAnsi="Times New Roman" w:cs="Times New Roman"/>
+          <w:color w:val="000000"/>
+          <w:sz w:val="20"/>
+          <w:szCs w:val="20"/>
+        </w:rPr>
+        <w:t>.</w:t>
+      </w:r>
       <w:bookmarkEnd w:id="0"/>
     </w:p>
     <w:sectPr>
       <w:type w:val="continuous"/>
       <w:pgSz w:w="11952" w:h="16848"/>
-      <w:pgMar w:top="1440" w:right="1440" w:bottom="1440" w:left="1440" w:header="720" w:footer="720" w:gutter="720"/>
+      <w:pgMar w:top="1440" w:right="1422" w:bottom="1440" w:left="1440" w:header="720" w:footer="720" w:gutter="720"/>
       <w:cols w:space="720"/>
     </w:sectPr>
   </w:body>

</xml_diff>